<commit_message>
what is the problem this idiot has with References.bib
</commit_message>
<xml_diff>
--- a/index.docx
+++ b/index.docx
@@ -246,7 +246,7 @@
               <a:graphicData uri="http://schemas.openxmlformats.org/drawingml/2006/picture">
                 <pic:pic>
                   <pic:nvPicPr>
-                    <pic:cNvPr descr="index_files/figure-docx/Accesses%20plot-1.png" id="23" name="Picture"/>
+                    <pic:cNvPr descr="index_files/figure-docx/Log%20accesses%20plot-1.png" id="23" name="Picture"/>
                     <pic:cNvPicPr>
                       <a:picLocks noChangeArrowheads="1" noChangeAspect="1"/>
                     </pic:cNvPicPr>
@@ -5071,7 +5071,7 @@
     </w:p>
     <w:bookmarkEnd w:id="41"/>
     <w:bookmarkEnd w:id="42"/>
-    <w:bookmarkStart w:id="46" w:name="model-results"/>
+    <w:bookmarkStart w:id="49" w:name="model-results"/>
     <w:p>
       <w:pPr>
         <w:pStyle w:val="Heading2"/>
@@ -5270,1177 +5270,6 @@
       <w:pPr>
         <w:pStyle w:val="FirstParagraph"/>
       </w:pPr>
-      <w:r>
-        <w:t xml:space="preserve">Estimations of</w:t>
-      </w:r>
-      <w:r>
-        <w:t xml:space="preserve"> </w:t>
-      </w:r>
-      <m:oMath>
-        <m:r>
-          <m:t>β</m:t>
-        </m:r>
-      </m:oMath>
-      <w:r>
-        <w:t xml:space="preserve"> </w:t>
-      </w:r>
-      <w:r>
-        <w:t xml:space="preserve">differ from the nonspatial model. For all variables, credibility intervals are wider due to increased uncertainty.</w:t>
-      </w:r>
-    </w:p>
-    <w:p>
-      <w:pPr>
-        <w:numPr>
-          <w:ilvl w:val="0"/>
-          <w:numId w:val="1004"/>
-        </w:numPr>
-      </w:pPr>
-      <w:r>
-        <w:rPr>
-          <w:rStyle w:val="VerbatimChar"/>
-        </w:rPr>
-        <w:t xml:space="preserve">TEP_th_22</w:t>
-      </w:r>
-      <w:r>
-        <w:t xml:space="preserve"> </w:t>
-      </w:r>
-      <w:r>
-        <w:t xml:space="preserve">The effect of the distance from the closest support center remains similar in mean and the interpretation is not altered.</w:t>
-      </w:r>
-    </w:p>
-    <w:p>
-      <w:pPr>
-        <w:numPr>
-          <w:ilvl w:val="0"/>
-          <w:numId w:val="1004"/>
-        </w:numPr>
-      </w:pPr>
-      <w:r>
-        <w:rPr>
-          <w:rStyle w:val="VerbatimChar"/>
-        </w:rPr>
-        <w:t xml:space="preserve">ELI</w:t>
-      </w:r>
-      <w:r>
-        <w:t xml:space="preserve">: The effect of the incidence of low-productivity economic units is shrunk in mean while its variability increases</w:t>
-      </w:r>
-    </w:p>
-    <w:p>
-      <w:pPr>
-        <w:numPr>
-          <w:ilvl w:val="0"/>
-          <w:numId w:val="1004"/>
-        </w:numPr>
-      </w:pPr>
-      <w:r>
-        <w:rPr>
-          <w:rStyle w:val="VerbatimChar"/>
-        </w:rPr>
-        <w:t xml:space="preserve">PGR</w:t>
-      </w:r>
-      <w:r>
-        <w:t xml:space="preserve">: The association with population growth rate is still positive and significantly</w:t>
-      </w:r>
-      <w:r>
-        <w:t xml:space="preserve"> </w:t>
-      </w:r>
-      <m:oMath>
-        <m:r>
-          <m:rPr>
-            <m:sty m:val="p"/>
-          </m:rPr>
-          <m:t>≠</m:t>
-        </m:r>
-        <m:r>
-          <m:t>0</m:t>
-        </m:r>
-      </m:oMath>
-    </w:p>
-    <w:p>
-      <w:pPr>
-        <w:numPr>
-          <w:ilvl w:val="0"/>
-          <w:numId w:val="1004"/>
-        </w:numPr>
-      </w:pPr>
-      <w:r>
-        <w:rPr>
-          <w:rStyle w:val="VerbatimChar"/>
-        </w:rPr>
-        <w:t xml:space="preserve">UIS</w:t>
-      </w:r>
-      <w:r>
-        <w:t xml:space="preserve">: The association with the density of productive units appears not significant, due to increased variability</w:t>
-      </w:r>
-    </w:p>
-    <w:p>
-      <w:pPr>
-        <w:numPr>
-          <w:ilvl w:val="0"/>
-          <w:numId w:val="1004"/>
-        </w:numPr>
-      </w:pPr>
-      <w:r>
-        <w:rPr>
-          <w:rStyle w:val="VerbatimChar"/>
-        </w:rPr>
-        <w:t xml:space="preserve">ELL</w:t>
-      </w:r>
-      <w:r>
-        <w:t xml:space="preserve">: The association with the incidence of low education levels, instead, is doubled in mean. We interpret this result as a strong</w:t>
-      </w:r>
-      <w:r>
-        <w:t xml:space="preserve"> </w:t>
-      </w:r>
-      <w:r>
-        <w:rPr>
-          <w:i/>
-          <w:iCs/>
-        </w:rPr>
-        <w:t xml:space="preserve">potential</w:t>
-      </w:r>
-      <w:r>
-        <w:t xml:space="preserve"> </w:t>
-      </w:r>
-      <w:r>
-        <w:t xml:space="preserve">impact of education on the chance that gender violence is reported</w:t>
-      </w:r>
-    </w:p>
-    <w:p>
-      <w:pPr>
-        <w:numPr>
-          <w:ilvl w:val="0"/>
-          <w:numId w:val="1004"/>
-        </w:numPr>
-      </w:pPr>
-      <w:r>
-        <w:rPr>
-          <w:rStyle w:val="VerbatimChar"/>
-        </w:rPr>
-        <w:t xml:space="preserve">PDI</w:t>
-      </w:r>
-      <w:r>
-        <w:t xml:space="preserve">: The effect of structural dependency index is utterly negligible</w:t>
-      </w:r>
-    </w:p>
-    <w:p>
-      <w:pPr>
-        <w:numPr>
-          <w:ilvl w:val="0"/>
-          <w:numId w:val="1004"/>
-        </w:numPr>
-      </w:pPr>
-      <w:r>
-        <w:rPr>
-          <w:rStyle w:val="VerbatimChar"/>
-        </w:rPr>
-        <w:t xml:space="preserve">ER</w:t>
-      </w:r>
-      <w:r>
-        <w:t xml:space="preserve">: The effect associated with employment rate is more than doubled in mean with respect to the nonspatial model. How to interpret this finding? Employment rate is clearly an indicator of economic development, hence the easiest interpretation is that - as it was with</w:t>
-      </w:r>
-      <w:r>
-        <w:t xml:space="preserve"> </w:t>
-      </w:r>
-      <w:r>
-        <w:rPr>
-          <w:rStyle w:val="VerbatimChar"/>
-        </w:rPr>
-        <w:t xml:space="preserve">ELI</w:t>
-      </w:r>
-      <w:r>
-        <w:t xml:space="preserve"> </w:t>
-      </w:r>
-      <w:r>
-        <w:t xml:space="preserve">under the nonspatial model - in more developed areas there is a higher chance that gender violence is reported.</w:t>
-      </w:r>
-    </w:p>
-    <w:p>
-      <w:pPr>
-        <w:pStyle w:val="FirstParagraph"/>
-      </w:pPr>
-      <w:r>
-        <w:t xml:space="preserve">Lastly, we take a look at model hyperparameters:</w:t>
-      </w:r>
-    </w:p>
-    <w:p>
-      <w:pPr>
-        <w:pStyle w:val="SourceCode"/>
-      </w:pPr>
-      <w:r>
-        <w:rPr>
-          <w:rStyle w:val="VerbatimChar"/>
-        </w:rPr>
-        <w:t xml:space="preserve">## Mean            0.401568 </w:t>
-      </w:r>
-      <w:r>
-        <w:br/>
-      </w:r>
-      <w:r>
-        <w:rPr>
-          <w:rStyle w:val="VerbatimChar"/>
-        </w:rPr>
-        <w:t xml:space="preserve">## Stdev           0.138773 </w:t>
-      </w:r>
-      <w:r>
-        <w:br/>
-      </w:r>
-      <w:r>
-        <w:rPr>
-          <w:rStyle w:val="VerbatimChar"/>
-        </w:rPr>
-        <w:t xml:space="preserve">## Quantile  0.025 0.192325 </w:t>
-      </w:r>
-      <w:r>
-        <w:br/>
-      </w:r>
-      <w:r>
-        <w:rPr>
-          <w:rStyle w:val="VerbatimChar"/>
-        </w:rPr>
-        <w:t xml:space="preserve">## Quantile  0.25  0.301342 </w:t>
-      </w:r>
-      <w:r>
-        <w:br/>
-      </w:r>
-      <w:r>
-        <w:rPr>
-          <w:rStyle w:val="VerbatimChar"/>
-        </w:rPr>
-        <w:t xml:space="preserve">## Quantile  0.5   0.380501 </w:t>
-      </w:r>
-      <w:r>
-        <w:br/>
-      </w:r>
-      <w:r>
-        <w:rPr>
-          <w:rStyle w:val="VerbatimChar"/>
-        </w:rPr>
-        <w:t xml:space="preserve">## Quantile  0.75  0.478 </w:t>
-      </w:r>
-      <w:r>
-        <w:br/>
-      </w:r>
-      <w:r>
-        <w:rPr>
-          <w:rStyle w:val="VerbatimChar"/>
-        </w:rPr>
-        <w:t xml:space="preserve">## Quantile  0.975 0.731921</w:t>
-      </w:r>
-    </w:p>
-    <w:p>
-      <w:pPr>
-        <w:pStyle w:val="SourceCode"/>
-      </w:pPr>
-      <w:r>
-        <w:rPr>
-          <w:rStyle w:val="VerbatimChar"/>
-        </w:rPr>
-        <w:t xml:space="preserve">## Mean            2.21291 </w:t>
-      </w:r>
-      <w:r>
-        <w:br/>
-      </w:r>
-      <w:r>
-        <w:rPr>
-          <w:rStyle w:val="VerbatimChar"/>
-        </w:rPr>
-        <w:t xml:space="preserve">## Stdev           1.52021 </w:t>
-      </w:r>
-      <w:r>
-        <w:br/>
-      </w:r>
-      <w:r>
-        <w:rPr>
-          <w:rStyle w:val="VerbatimChar"/>
-        </w:rPr>
-        <w:t xml:space="preserve">## Quantile  0.025 1.10384 </w:t>
-      </w:r>
-      <w:r>
-        <w:br/>
-      </w:r>
-      <w:r>
-        <w:rPr>
-          <w:rStyle w:val="VerbatimChar"/>
-        </w:rPr>
-        <w:t xml:space="preserve">## Quantile  0.25  1.37194 </w:t>
-      </w:r>
-      <w:r>
-        <w:br/>
-      </w:r>
-      <w:r>
-        <w:rPr>
-          <w:rStyle w:val="VerbatimChar"/>
-        </w:rPr>
-        <w:t xml:space="preserve">## Quantile  0.5   1.72666 </w:t>
-      </w:r>
-      <w:r>
-        <w:br/>
-      </w:r>
-      <w:r>
-        <w:rPr>
-          <w:rStyle w:val="VerbatimChar"/>
-        </w:rPr>
-        <w:t xml:space="preserve">## Quantile  0.75  2.43597 </w:t>
-      </w:r>
-      <w:r>
-        <w:br/>
-      </w:r>
-      <w:r>
-        <w:rPr>
-          <w:rStyle w:val="VerbatimChar"/>
-        </w:rPr>
-        <w:t xml:space="preserve">## Quantile  0.975 6.30393</w:t>
-      </w:r>
-    </w:p>
-    <w:p>
-      <w:pPr>
-        <w:pStyle w:val="SourceCode"/>
-      </w:pPr>
-      <w:r>
-        <w:rPr>
-          <w:rStyle w:val="VerbatimChar"/>
-        </w:rPr>
-        <w:t xml:space="preserve">## Warning: Use of .data in tidyselect expressions was deprecated in tidyselect 1.2.0.</w:t>
-      </w:r>
-      <w:r>
-        <w:br/>
-      </w:r>
-      <w:r>
-        <w:rPr>
-          <w:rStyle w:val="VerbatimChar"/>
-        </w:rPr>
-        <w:t xml:space="preserve">## ℹ Please use `"Variable"` instead of `.data$Variable`</w:t>
-      </w:r>
-      <w:r>
-        <w:br/>
-      </w:r>
-      <w:r>
-        <w:rPr>
-          <w:rStyle w:val="VerbatimChar"/>
-        </w:rPr>
-        <w:t xml:space="preserve">## This warning is displayed once every 8 hours.</w:t>
-      </w:r>
-      <w:r>
-        <w:br/>
-      </w:r>
-      <w:r>
-        <w:rPr>
-          <w:rStyle w:val="VerbatimChar"/>
-        </w:rPr>
-        <w:t xml:space="preserve">## Call `lifecycle::last_lifecycle_warnings()` to see where this warning was</w:t>
-      </w:r>
-      <w:r>
-        <w:br/>
-      </w:r>
-      <w:r>
-        <w:rPr>
-          <w:rStyle w:val="VerbatimChar"/>
-        </w:rPr>
-        <w:t xml:space="preserve">## generated.</w:t>
-      </w:r>
-    </w:p>
-    <w:p>
-      <w:pPr>
-        <w:pStyle w:val="SourceCode"/>
-      </w:pPr>
-      <w:r>
-        <w:rPr>
-          <w:rStyle w:val="VerbatimChar"/>
-        </w:rPr>
-        <w:t xml:space="preserve">##      Variable       mean X0.025quant  X0.5quant X0.975quant</w:t>
-      </w:r>
-      <w:r>
-        <w:br/>
-      </w:r>
-      <w:r>
-        <w:rPr>
-          <w:rStyle w:val="VerbatimChar"/>
-        </w:rPr>
-        <w:t xml:space="preserve">## 1  Z_VAR_Pois 0.40156773  0.19232453 0.38050124   0.7319212</w:t>
-      </w:r>
-      <w:r>
-        <w:br/>
-      </w:r>
-      <w:r>
-        <w:rPr>
-          <w:rStyle w:val="VerbatimChar"/>
-        </w:rPr>
-        <w:t xml:space="preserve">## 2 Mixing_Pois 0.56228101  0.15598929 0.57674961   0.9027436</w:t>
-      </w:r>
-      <w:r>
-        <w:br/>
-      </w:r>
-      <w:r>
-        <w:rPr>
-          <w:rStyle w:val="VerbatimChar"/>
-        </w:rPr>
-        <w:t xml:space="preserve">## 3   Zero_Prob 2.21290978  1.10383840 1.72665601   6.3039328</w:t>
-      </w:r>
-      <w:r>
-        <w:br/>
-      </w:r>
-      <w:r>
-        <w:rPr>
-          <w:rStyle w:val="VerbatimChar"/>
-        </w:rPr>
-        <w:t xml:space="preserve">## 4   Z_VAR_ZIP 0.04652755  0.01002144 0.03998744   0.1197197</w:t>
-      </w:r>
-      <w:r>
-        <w:br/>
-      </w:r>
-      <w:r>
-        <w:rPr>
-          <w:rStyle w:val="VerbatimChar"/>
-        </w:rPr>
-        <w:t xml:space="preserve">## 5  Mixing_ZIP 0.37329799  0.01268178 0.31717197   0.9236882</w:t>
-      </w:r>
-    </w:p>
-    <w:p>
-      <w:pPr>
-        <w:pStyle w:val="FirstParagraph"/>
-      </w:pPr>
-      <w:r>
-        <w:t xml:space="preserve">Even though the value of the zero-inflation parameter is low, we can see deep differences in the structure of the latent effects: the precision parameter median of the ZIP model is almost double than under the Poisson model, while the mixing parameter is shrunk.</w:t>
-      </w:r>
-    </w:p>
-    <w:p>
-      <w:pPr>
-        <w:pStyle w:val="BodyText"/>
-      </w:pPr>
-      <w:r>
-        <w:t xml:space="preserve">For completeness, we show the hyperparameters posterior summary also for the Leroux model. The mixing parameter is not directly comparable. Neither does the precision parameter, since only under intrinsic models can the Laplacian matrix be scaled</w:t>
-      </w:r>
-      <w:r>
-        <w:t xml:space="preserve"> </w:t>
-      </w:r>
-      <w:r>
-        <w:rPr>
-          <w:i/>
-          <w:iCs/>
-        </w:rPr>
-        <w:t xml:space="preserve">a priori</w:t>
-      </w:r>
-      <w:r>
-        <w:t xml:space="preserve">. That being said, we see the difference between the two likelihoods is analogous.</w:t>
-      </w:r>
-    </w:p>
-    <w:p>
-      <w:pPr>
-        <w:pStyle w:val="SourceCode"/>
-      </w:pPr>
-      <w:r>
-        <w:rPr>
-          <w:rStyle w:val="VerbatimChar"/>
-        </w:rPr>
-        <w:t xml:space="preserve">## Mean            0.67625 </w:t>
-      </w:r>
-      <w:r>
-        <w:br/>
-      </w:r>
-      <w:r>
-        <w:rPr>
-          <w:rStyle w:val="VerbatimChar"/>
-        </w:rPr>
-        <w:t xml:space="preserve">## Stdev           0.206415 </w:t>
-      </w:r>
-      <w:r>
-        <w:br/>
-      </w:r>
-      <w:r>
-        <w:rPr>
-          <w:rStyle w:val="VerbatimChar"/>
-        </w:rPr>
-        <w:t xml:space="preserve">## Quantile  0.025 0.356955 </w:t>
-      </w:r>
-      <w:r>
-        <w:br/>
-      </w:r>
-      <w:r>
-        <w:rPr>
-          <w:rStyle w:val="VerbatimChar"/>
-        </w:rPr>
-        <w:t xml:space="preserve">## Quantile  0.25  0.527442 </w:t>
-      </w:r>
-      <w:r>
-        <w:br/>
-      </w:r>
-      <w:r>
-        <w:rPr>
-          <w:rStyle w:val="VerbatimChar"/>
-        </w:rPr>
-        <w:t xml:space="preserve">## Quantile  0.5   0.647136 </w:t>
-      </w:r>
-      <w:r>
-        <w:br/>
-      </w:r>
-      <w:r>
-        <w:rPr>
-          <w:rStyle w:val="VerbatimChar"/>
-        </w:rPr>
-        <w:t xml:space="preserve">## Quantile  0.75  0.792539 </w:t>
-      </w:r>
-      <w:r>
-        <w:br/>
-      </w:r>
-      <w:r>
-        <w:rPr>
-          <w:rStyle w:val="VerbatimChar"/>
-        </w:rPr>
-        <w:t xml:space="preserve">## Quantile  0.975 1.16145</w:t>
-      </w:r>
-    </w:p>
-    <w:p>
-      <w:pPr>
-        <w:pStyle w:val="SourceCode"/>
-      </w:pPr>
-      <w:r>
-        <w:rPr>
-          <w:rStyle w:val="VerbatimChar"/>
-        </w:rPr>
-        <w:t xml:space="preserve">## Mean            2.46138 </w:t>
-      </w:r>
-      <w:r>
-        <w:br/>
-      </w:r>
-      <w:r>
-        <w:rPr>
-          <w:rStyle w:val="VerbatimChar"/>
-        </w:rPr>
-        <w:t xml:space="preserve">## Stdev           1.66796 </w:t>
-      </w:r>
-      <w:r>
-        <w:br/>
-      </w:r>
-      <w:r>
-        <w:rPr>
-          <w:rStyle w:val="VerbatimChar"/>
-        </w:rPr>
-        <w:t xml:space="preserve">## Quantile  0.025 1.13718 </w:t>
-      </w:r>
-      <w:r>
-        <w:br/>
-      </w:r>
-      <w:r>
-        <w:rPr>
-          <w:rStyle w:val="VerbatimChar"/>
-        </w:rPr>
-        <w:t xml:space="preserve">## Quantile  0.25  1.48616 </w:t>
-      </w:r>
-      <w:r>
-        <w:br/>
-      </w:r>
-      <w:r>
-        <w:rPr>
-          <w:rStyle w:val="VerbatimChar"/>
-        </w:rPr>
-        <w:t xml:space="preserve">## Quantile  0.5   1.9341 </w:t>
-      </w:r>
-      <w:r>
-        <w:br/>
-      </w:r>
-      <w:r>
-        <w:rPr>
-          <w:rStyle w:val="VerbatimChar"/>
-        </w:rPr>
-        <w:t xml:space="preserve">## Quantile  0.75  2.78027 </w:t>
-      </w:r>
-      <w:r>
-        <w:br/>
-      </w:r>
-      <w:r>
-        <w:rPr>
-          <w:rStyle w:val="VerbatimChar"/>
-        </w:rPr>
-        <w:t xml:space="preserve">## Quantile  0.975 6.99096</w:t>
-      </w:r>
-    </w:p>
-    <w:p>
-      <w:pPr>
-        <w:pStyle w:val="SourceCode"/>
-      </w:pPr>
-      <w:r>
-        <w:rPr>
-          <w:rStyle w:val="VerbatimChar"/>
-        </w:rPr>
-        <w:t xml:space="preserve">##      Variable       mean X0.025quant  X0.5quant X0.975quant</w:t>
-      </w:r>
-      <w:r>
-        <w:br/>
-      </w:r>
-      <w:r>
-        <w:rPr>
-          <w:rStyle w:val="VerbatimChar"/>
-        </w:rPr>
-        <w:t xml:space="preserve">## 1  Z_VAR_Pois 0.67625004  0.35695467 0.64713555   1.1614490</w:t>
-      </w:r>
-      <w:r>
-        <w:br/>
-      </w:r>
-      <w:r>
-        <w:rPr>
-          <w:rStyle w:val="VerbatimChar"/>
-        </w:rPr>
-        <w:t xml:space="preserve">## 2 Mixing_Pois 0.51379013  0.14101467 0.51579437   0.8768433</w:t>
-      </w:r>
-      <w:r>
-        <w:br/>
-      </w:r>
-      <w:r>
-        <w:rPr>
-          <w:rStyle w:val="VerbatimChar"/>
-        </w:rPr>
-        <w:t xml:space="preserve">## 3   Zero_Prob 2.46138228  1.13718100 1.93409675   6.9909591</w:t>
-      </w:r>
-      <w:r>
-        <w:br/>
-      </w:r>
-      <w:r>
-        <w:rPr>
-          <w:rStyle w:val="VerbatimChar"/>
-        </w:rPr>
-        <w:t xml:space="preserve">## 4   Z_VAR_ZIP 0.04667846  0.01335169 0.04224466   0.1045616</w:t>
-      </w:r>
-      <w:r>
-        <w:br/>
-      </w:r>
-      <w:r>
-        <w:rPr>
-          <w:rStyle w:val="VerbatimChar"/>
-        </w:rPr>
-        <w:t xml:space="preserve">## 5  Mixing_ZIP 0.40876712  0.07886457 0.38970047   0.8262556</w:t>
-      </w:r>
-    </w:p>
-    <w:p>
-      <w:pPr>
-        <w:pStyle w:val="FirstParagraph"/>
-      </w:pPr>
-      <w:r>
-        <w:t xml:space="preserve">It is, however, worth noticing how INLA manages to meet the regularity conditions to approximate the CPO more often than in the non-inflated model. Still, CPO must be re-computed manually before employing it as an evaluation metrics:</w:t>
-      </w:r>
-    </w:p>
-    <w:p>
-      <w:pPr>
-        <w:pStyle w:val="SourceCode"/>
-      </w:pPr>
-      <w:r>
-        <w:rPr>
-          <w:rStyle w:val="FunctionTok"/>
-        </w:rPr>
-        <w:t xml:space="preserve">sum</w:t>
-      </w:r>
-      <w:r>
-        <w:rPr>
-          <w:rStyle w:val="NormalTok"/>
-        </w:rPr>
-        <w:t xml:space="preserve">(cav_bym_INLA</w:t>
-      </w:r>
-      <w:r>
-        <w:rPr>
-          <w:rStyle w:val="SpecialCharTok"/>
-        </w:rPr>
-        <w:t xml:space="preserve">$</w:t>
-      </w:r>
-      <w:r>
-        <w:rPr>
-          <w:rStyle w:val="NormalTok"/>
-        </w:rPr>
-        <w:t xml:space="preserve">cpo</w:t>
-      </w:r>
-      <w:r>
-        <w:rPr>
-          <w:rStyle w:val="SpecialCharTok"/>
-        </w:rPr>
-        <w:t xml:space="preserve">$</w:t>
-      </w:r>
-      <w:r>
-        <w:rPr>
-          <w:rStyle w:val="NormalTok"/>
-        </w:rPr>
-        <w:t xml:space="preserve">failure)</w:t>
-      </w:r>
-    </w:p>
-    <w:p>
-      <w:pPr>
-        <w:pStyle w:val="SourceCode"/>
-      </w:pPr>
-      <w:r>
-        <w:rPr>
-          <w:rStyle w:val="VerbatimChar"/>
-        </w:rPr>
-        <w:t xml:space="preserve">## [1] 103.3472</w:t>
-      </w:r>
-    </w:p>
-    <w:p>
-      <w:pPr>
-        <w:pStyle w:val="SourceCode"/>
-      </w:pPr>
-      <w:r>
-        <w:rPr>
-          <w:rStyle w:val="FunctionTok"/>
-        </w:rPr>
-        <w:t xml:space="preserve">sum</w:t>
-      </w:r>
-      <w:r>
-        <w:rPr>
-          <w:rStyle w:val="NormalTok"/>
-        </w:rPr>
-        <w:t xml:space="preserve">(cav_bym_INLA</w:t>
-      </w:r>
-      <w:r>
-        <w:rPr>
-          <w:rStyle w:val="SpecialCharTok"/>
-        </w:rPr>
-        <w:t xml:space="preserve">$</w:t>
-      </w:r>
-      <w:r>
-        <w:rPr>
-          <w:rStyle w:val="NormalTok"/>
-        </w:rPr>
-        <w:t xml:space="preserve">cpo</w:t>
-      </w:r>
-      <w:r>
-        <w:rPr>
-          <w:rStyle w:val="SpecialCharTok"/>
-        </w:rPr>
-        <w:t xml:space="preserve">$</w:t>
-      </w:r>
-      <w:r>
-        <w:rPr>
-          <w:rStyle w:val="NormalTok"/>
-        </w:rPr>
-        <w:t xml:space="preserve">failure </w:t>
-      </w:r>
-      <w:r>
-        <w:rPr>
-          <w:rStyle w:val="SpecialCharTok"/>
-        </w:rPr>
-        <w:t xml:space="preserve">&gt;</w:t>
-      </w:r>
-      <w:r>
-        <w:rPr>
-          <w:rStyle w:val="NormalTok"/>
-        </w:rPr>
-        <w:t xml:space="preserve"> </w:t>
-      </w:r>
-      <w:r>
-        <w:rPr>
-          <w:rStyle w:val="DecValTok"/>
-        </w:rPr>
-        <w:t xml:space="preserve">0</w:t>
-      </w:r>
-      <w:r>
-        <w:rPr>
-          <w:rStyle w:val="NormalTok"/>
-        </w:rPr>
-        <w:t xml:space="preserve">)</w:t>
-      </w:r>
-    </w:p>
-    <w:p>
-      <w:pPr>
-        <w:pStyle w:val="SourceCode"/>
-      </w:pPr>
-      <w:r>
-        <w:rPr>
-          <w:rStyle w:val="VerbatimChar"/>
-        </w:rPr>
-        <w:t xml:space="preserve">## [1] 223</w:t>
-      </w:r>
-    </w:p>
-    <w:p>
-      <w:pPr>
-        <w:pStyle w:val="SourceCode"/>
-      </w:pPr>
-      <w:r>
-        <w:rPr>
-          <w:rStyle w:val="FunctionTok"/>
-        </w:rPr>
-        <w:t xml:space="preserve">sum</w:t>
-      </w:r>
-      <w:r>
-        <w:rPr>
-          <w:rStyle w:val="NormalTok"/>
-        </w:rPr>
-        <w:t xml:space="preserve">(cav_bym_INLA_ZIP</w:t>
-      </w:r>
-      <w:r>
-        <w:rPr>
-          <w:rStyle w:val="SpecialCharTok"/>
-        </w:rPr>
-        <w:t xml:space="preserve">$</w:t>
-      </w:r>
-      <w:r>
-        <w:rPr>
-          <w:rStyle w:val="NormalTok"/>
-        </w:rPr>
-        <w:t xml:space="preserve">cpo</w:t>
-      </w:r>
-      <w:r>
-        <w:rPr>
-          <w:rStyle w:val="SpecialCharTok"/>
-        </w:rPr>
-        <w:t xml:space="preserve">$</w:t>
-      </w:r>
-      <w:r>
-        <w:rPr>
-          <w:rStyle w:val="NormalTok"/>
-        </w:rPr>
-        <w:t xml:space="preserve">failure)</w:t>
-      </w:r>
-    </w:p>
-    <w:p>
-      <w:pPr>
-        <w:pStyle w:val="SourceCode"/>
-      </w:pPr>
-      <w:r>
-        <w:rPr>
-          <w:rStyle w:val="VerbatimChar"/>
-        </w:rPr>
-        <w:t xml:space="preserve">## [1] 16.35397</w:t>
-      </w:r>
-    </w:p>
-    <w:p>
-      <w:pPr>
-        <w:pStyle w:val="SourceCode"/>
-      </w:pPr>
-      <w:r>
-        <w:rPr>
-          <w:rStyle w:val="FunctionTok"/>
-        </w:rPr>
-        <w:t xml:space="preserve">sum</w:t>
-      </w:r>
-      <w:r>
-        <w:rPr>
-          <w:rStyle w:val="NormalTok"/>
-        </w:rPr>
-        <w:t xml:space="preserve">(cav_bym_INLA_ZIP</w:t>
-      </w:r>
-      <w:r>
-        <w:rPr>
-          <w:rStyle w:val="SpecialCharTok"/>
-        </w:rPr>
-        <w:t xml:space="preserve">$</w:t>
-      </w:r>
-      <w:r>
-        <w:rPr>
-          <w:rStyle w:val="NormalTok"/>
-        </w:rPr>
-        <w:t xml:space="preserve">cpo</w:t>
-      </w:r>
-      <w:r>
-        <w:rPr>
-          <w:rStyle w:val="SpecialCharTok"/>
-        </w:rPr>
-        <w:t xml:space="preserve">$</w:t>
-      </w:r>
-      <w:r>
-        <w:rPr>
-          <w:rStyle w:val="NormalTok"/>
-        </w:rPr>
-        <w:t xml:space="preserve">failure </w:t>
-      </w:r>
-      <w:r>
-        <w:rPr>
-          <w:rStyle w:val="SpecialCharTok"/>
-        </w:rPr>
-        <w:t xml:space="preserve">&gt;</w:t>
-      </w:r>
-      <w:r>
-        <w:rPr>
-          <w:rStyle w:val="NormalTok"/>
-        </w:rPr>
-        <w:t xml:space="preserve"> </w:t>
-      </w:r>
-      <w:r>
-        <w:rPr>
-          <w:rStyle w:val="DecValTok"/>
-        </w:rPr>
-        <w:t xml:space="preserve">0</w:t>
-      </w:r>
-      <w:r>
-        <w:rPr>
-          <w:rStyle w:val="NormalTok"/>
-        </w:rPr>
-        <w:t xml:space="preserve">)</w:t>
-      </w:r>
-    </w:p>
-    <w:p>
-      <w:pPr>
-        <w:pStyle w:val="SourceCode"/>
-      </w:pPr>
-      <w:r>
-        <w:rPr>
-          <w:rStyle w:val="VerbatimChar"/>
-        </w:rPr>
-        <w:t xml:space="preserve">## [1] 111</w:t>
-      </w:r>
-    </w:p>
-    <w:p>
-      <w:pPr>
-        <w:pStyle w:val="SourceCode"/>
-      </w:pPr>
-      <w:r>
-        <w:rPr>
-          <w:rStyle w:val="FunctionTok"/>
-        </w:rPr>
-        <w:t xml:space="preserve">sum</w:t>
-      </w:r>
-      <w:r>
-        <w:rPr>
-          <w:rStyle w:val="NormalTok"/>
-        </w:rPr>
-        <w:t xml:space="preserve">(cav_leroux_INLA</w:t>
-      </w:r>
-      <w:r>
-        <w:rPr>
-          <w:rStyle w:val="SpecialCharTok"/>
-        </w:rPr>
-        <w:t xml:space="preserve">$</w:t>
-      </w:r>
-      <w:r>
-        <w:rPr>
-          <w:rStyle w:val="NormalTok"/>
-        </w:rPr>
-        <w:t xml:space="preserve">cpo</w:t>
-      </w:r>
-      <w:r>
-        <w:rPr>
-          <w:rStyle w:val="SpecialCharTok"/>
-        </w:rPr>
-        <w:t xml:space="preserve">$</w:t>
-      </w:r>
-      <w:r>
-        <w:rPr>
-          <w:rStyle w:val="NormalTok"/>
-        </w:rPr>
-        <w:t xml:space="preserve">failure)</w:t>
-      </w:r>
-    </w:p>
-    <w:p>
-      <w:pPr>
-        <w:pStyle w:val="SourceCode"/>
-      </w:pPr>
-      <w:r>
-        <w:rPr>
-          <w:rStyle w:val="VerbatimChar"/>
-        </w:rPr>
-        <w:t xml:space="preserve">## [1] 109.6474</w:t>
-      </w:r>
-    </w:p>
-    <w:p>
-      <w:pPr>
-        <w:pStyle w:val="SourceCode"/>
-      </w:pPr>
-      <w:r>
-        <w:rPr>
-          <w:rStyle w:val="FunctionTok"/>
-        </w:rPr>
-        <w:t xml:space="preserve">sum</w:t>
-      </w:r>
-      <w:r>
-        <w:rPr>
-          <w:rStyle w:val="NormalTok"/>
-        </w:rPr>
-        <w:t xml:space="preserve">(cav_leroux_INLA</w:t>
-      </w:r>
-      <w:r>
-        <w:rPr>
-          <w:rStyle w:val="SpecialCharTok"/>
-        </w:rPr>
-        <w:t xml:space="preserve">$</w:t>
-      </w:r>
-      <w:r>
-        <w:rPr>
-          <w:rStyle w:val="NormalTok"/>
-        </w:rPr>
-        <w:t xml:space="preserve">cpo</w:t>
-      </w:r>
-      <w:r>
-        <w:rPr>
-          <w:rStyle w:val="SpecialCharTok"/>
-        </w:rPr>
-        <w:t xml:space="preserve">$</w:t>
-      </w:r>
-      <w:r>
-        <w:rPr>
-          <w:rStyle w:val="NormalTok"/>
-        </w:rPr>
-        <w:t xml:space="preserve">failure </w:t>
-      </w:r>
-      <w:r>
-        <w:rPr>
-          <w:rStyle w:val="SpecialCharTok"/>
-        </w:rPr>
-        <w:t xml:space="preserve">&gt;</w:t>
-      </w:r>
-      <w:r>
-        <w:rPr>
-          <w:rStyle w:val="NormalTok"/>
-        </w:rPr>
-        <w:t xml:space="preserve"> </w:t>
-      </w:r>
-      <w:r>
-        <w:rPr>
-          <w:rStyle w:val="DecValTok"/>
-        </w:rPr>
-        <w:t xml:space="preserve">0</w:t>
-      </w:r>
-      <w:r>
-        <w:rPr>
-          <w:rStyle w:val="NormalTok"/>
-        </w:rPr>
-        <w:t xml:space="preserve">)</w:t>
-      </w:r>
-    </w:p>
-    <w:p>
-      <w:pPr>
-        <w:pStyle w:val="SourceCode"/>
-      </w:pPr>
-      <w:r>
-        <w:rPr>
-          <w:rStyle w:val="VerbatimChar"/>
-        </w:rPr>
-        <w:t xml:space="preserve">## [1] 221</w:t>
-      </w:r>
-    </w:p>
-    <w:p>
-      <w:pPr>
-        <w:pStyle w:val="SourceCode"/>
-      </w:pPr>
-      <w:r>
-        <w:rPr>
-          <w:rStyle w:val="FunctionTok"/>
-        </w:rPr>
-        <w:t xml:space="preserve">sum</w:t>
-      </w:r>
-      <w:r>
-        <w:rPr>
-          <w:rStyle w:val="NormalTok"/>
-        </w:rPr>
-        <w:t xml:space="preserve">(cav_leroux_INLA_ZIP</w:t>
-      </w:r>
-      <w:r>
-        <w:rPr>
-          <w:rStyle w:val="SpecialCharTok"/>
-        </w:rPr>
-        <w:t xml:space="preserve">$</w:t>
-      </w:r>
-      <w:r>
-        <w:rPr>
-          <w:rStyle w:val="NormalTok"/>
-        </w:rPr>
-        <w:t xml:space="preserve">cpo</w:t>
-      </w:r>
-      <w:r>
-        <w:rPr>
-          <w:rStyle w:val="SpecialCharTok"/>
-        </w:rPr>
-        <w:t xml:space="preserve">$</w:t>
-      </w:r>
-      <w:r>
-        <w:rPr>
-          <w:rStyle w:val="NormalTok"/>
-        </w:rPr>
-        <w:t xml:space="preserve">failure)</w:t>
-      </w:r>
-    </w:p>
-    <w:p>
-      <w:pPr>
-        <w:pStyle w:val="SourceCode"/>
-      </w:pPr>
-      <w:r>
-        <w:rPr>
-          <w:rStyle w:val="VerbatimChar"/>
-        </w:rPr>
-        <w:t xml:space="preserve">## [1] 22.50318</w:t>
-      </w:r>
-    </w:p>
-    <w:p>
-      <w:pPr>
-        <w:pStyle w:val="SourceCode"/>
-      </w:pPr>
-      <w:r>
-        <w:rPr>
-          <w:rStyle w:val="FunctionTok"/>
-        </w:rPr>
-        <w:t xml:space="preserve">sum</w:t>
-      </w:r>
-      <w:r>
-        <w:rPr>
-          <w:rStyle w:val="NormalTok"/>
-        </w:rPr>
-        <w:t xml:space="preserve">(cav_leroux_INLA_ZIP</w:t>
-      </w:r>
-      <w:r>
-        <w:rPr>
-          <w:rStyle w:val="SpecialCharTok"/>
-        </w:rPr>
-        <w:t xml:space="preserve">$</w:t>
-      </w:r>
-      <w:r>
-        <w:rPr>
-          <w:rStyle w:val="NormalTok"/>
-        </w:rPr>
-        <w:t xml:space="preserve">cpo</w:t>
-      </w:r>
-      <w:r>
-        <w:rPr>
-          <w:rStyle w:val="SpecialCharTok"/>
-        </w:rPr>
-        <w:t xml:space="preserve">$</w:t>
-      </w:r>
-      <w:r>
-        <w:rPr>
-          <w:rStyle w:val="NormalTok"/>
-        </w:rPr>
-        <w:t xml:space="preserve">failure </w:t>
-      </w:r>
-      <w:r>
-        <w:rPr>
-          <w:rStyle w:val="SpecialCharTok"/>
-        </w:rPr>
-        <w:t xml:space="preserve">&gt;</w:t>
-      </w:r>
-      <w:r>
-        <w:rPr>
-          <w:rStyle w:val="NormalTok"/>
-        </w:rPr>
-        <w:t xml:space="preserve"> </w:t>
-      </w:r>
-      <w:r>
-        <w:rPr>
-          <w:rStyle w:val="DecValTok"/>
-        </w:rPr>
-        <w:t xml:space="preserve">0</w:t>
-      </w:r>
-      <w:r>
-        <w:rPr>
-          <w:rStyle w:val="NormalTok"/>
-        </w:rPr>
-        <w:t xml:space="preserve">)</w:t>
-      </w:r>
-    </w:p>
-    <w:p>
-      <w:pPr>
-        <w:pStyle w:val="SourceCode"/>
-      </w:pPr>
-      <w:r>
-        <w:rPr>
-          <w:rStyle w:val="VerbatimChar"/>
-        </w:rPr>
-        <w:t xml:space="preserve">## [1] 87</w:t>
-      </w:r>
-    </w:p>
-    <w:p>
-      <w:pPr>
-        <w:pStyle w:val="FirstParagraph"/>
-      </w:pPr>
-      <w:r>
-        <w:t xml:space="preserve">Lastly, we plot the estimated latent BYM effect under the ZIP model</w:t>
-      </w:r>
-      <w:r>
-        <w:t xml:space="preserve"> </w:t>
-      </w:r>
       <w:r>
         <w:drawing>
           <wp:inline>
@@ -6451,7 +5280,7 @@
               <a:graphicData uri="http://schemas.openxmlformats.org/drawingml/2006/picture">
                 <pic:pic>
                   <pic:nvPicPr>
-                    <pic:cNvPr descr="index_files/figure-docx/zhat%20bym%20zip-1.png" id="45" name="Picture"/>
+                    <pic:cNvPr descr="index_files/figure-docx/plot%20beta-1.png" id="45" name="Picture"/>
                     <pic:cNvPicPr>
                       <a:picLocks noChangeArrowheads="1" noChangeAspect="1"/>
                     </pic:cNvPicPr>
@@ -6484,52 +5313,128 @@
         </w:drawing>
       </w:r>
     </w:p>
-    <w:bookmarkEnd w:id="46"/>
-    <w:bookmarkStart w:id="47" w:name="X0737aa8c180eaaf2a50041c2f5a7286e9472eb6"/>
-    <w:p>
-      <w:pPr>
-        <w:pStyle w:val="Heading2"/>
-      </w:pPr>
-      <w:r>
-        <w:t xml:space="preserve">Weakness elements and possible developments</w:t>
-      </w:r>
-    </w:p>
-    <w:p>
-      <w:pPr>
-        <w:pStyle w:val="FirstParagraph"/>
-      </w:pPr>
-      <w:r>
-        <w:t xml:space="preserve">From this preliminary analysis, inference on spatial models is hindered by the dominance of random noise over structured spatial effects. This can be argued from the posterior distribution of the mixing parameter in the BYM model, other than from the low spatial autocorrelation parameter in the PCAR.</w:t>
-      </w:r>
-    </w:p>
     <w:p>
       <w:pPr>
         <w:pStyle w:val="BodyText"/>
       </w:pPr>
       <w:r>
-        <w:t xml:space="preserve">This means that only to a small extent the variation in</w:t>
+        <w:t xml:space="preserve">Estimations of</w:t>
       </w:r>
       <w:r>
         <w:t xml:space="preserve"> </w:t>
       </w:r>
       <m:oMath>
         <m:r>
-          <m:t>y</m:t>
+          <m:t>β</m:t>
         </m:r>
       </m:oMath>
       <w:r>
         <w:t xml:space="preserve"> </w:t>
       </w:r>
       <w:r>
-        <w:t xml:space="preserve">not explained by covariates can be explained by spatial structure.</w:t>
-      </w:r>
-    </w:p>
-    <w:p>
-      <w:pPr>
-        <w:pStyle w:val="BodyText"/>
-      </w:pPr>
-      <w:r>
-        <w:t xml:space="preserve">On the other hand, it is difficult to assert</w:t>
+        <w:t xml:space="preserve">differ from the nonspatial model. For all variables, credibility intervals are wider due to increased uncertainty.</w:t>
+      </w:r>
+    </w:p>
+    <w:p>
+      <w:pPr>
+        <w:numPr>
+          <w:ilvl w:val="0"/>
+          <w:numId w:val="1004"/>
+        </w:numPr>
+      </w:pPr>
+      <w:r>
+        <w:rPr>
+          <w:rStyle w:val="VerbatimChar"/>
+        </w:rPr>
+        <w:t xml:space="preserve">TEP_th_22</w:t>
+      </w:r>
+      <w:r>
+        <w:t xml:space="preserve"> </w:t>
+      </w:r>
+      <w:r>
+        <w:t xml:space="preserve">The effect of the distance from the closest support center remains similar in mean and the interpretation is not altered.</w:t>
+      </w:r>
+    </w:p>
+    <w:p>
+      <w:pPr>
+        <w:numPr>
+          <w:ilvl w:val="0"/>
+          <w:numId w:val="1004"/>
+        </w:numPr>
+      </w:pPr>
+      <w:r>
+        <w:rPr>
+          <w:rStyle w:val="VerbatimChar"/>
+        </w:rPr>
+        <w:t xml:space="preserve">ELI</w:t>
+      </w:r>
+      <w:r>
+        <w:t xml:space="preserve">: The effect of the incidence of low-productivity economic units is shrunk in mean while its variability increases</w:t>
+      </w:r>
+    </w:p>
+    <w:p>
+      <w:pPr>
+        <w:numPr>
+          <w:ilvl w:val="0"/>
+          <w:numId w:val="1004"/>
+        </w:numPr>
+      </w:pPr>
+      <w:r>
+        <w:rPr>
+          <w:rStyle w:val="VerbatimChar"/>
+        </w:rPr>
+        <w:t xml:space="preserve">PGR</w:t>
+      </w:r>
+      <w:r>
+        <w:t xml:space="preserve">: The association with population growth rate is still positive and significantly</w:t>
+      </w:r>
+      <w:r>
+        <w:t xml:space="preserve"> </w:t>
+      </w:r>
+      <m:oMath>
+        <m:r>
+          <m:rPr>
+            <m:sty m:val="p"/>
+          </m:rPr>
+          <m:t>≠</m:t>
+        </m:r>
+        <m:r>
+          <m:t>0</m:t>
+        </m:r>
+      </m:oMath>
+    </w:p>
+    <w:p>
+      <w:pPr>
+        <w:numPr>
+          <w:ilvl w:val="0"/>
+          <w:numId w:val="1004"/>
+        </w:numPr>
+      </w:pPr>
+      <w:r>
+        <w:rPr>
+          <w:rStyle w:val="VerbatimChar"/>
+        </w:rPr>
+        <w:t xml:space="preserve">UIS</w:t>
+      </w:r>
+      <w:r>
+        <w:t xml:space="preserve">: The association with the density of productive units appears not significant, due to increased variability</w:t>
+      </w:r>
+    </w:p>
+    <w:p>
+      <w:pPr>
+        <w:numPr>
+          <w:ilvl w:val="0"/>
+          <w:numId w:val="1004"/>
+        </w:numPr>
+      </w:pPr>
+      <w:r>
+        <w:rPr>
+          <w:rStyle w:val="VerbatimChar"/>
+        </w:rPr>
+        <w:t xml:space="preserve">ELL</w:t>
+      </w:r>
+      <w:r>
+        <w:t xml:space="preserve">: The association with the incidence of low education levels, instead, is doubled in mean. We interpret this result as a strong</w:t>
       </w:r>
       <w:r>
         <w:t xml:space="preserve"> </w:t>
@@ -6539,27 +5444,181 @@
           <w:i/>
           <w:iCs/>
         </w:rPr>
-        <w:t xml:space="preserve">all</w:t>
-      </w:r>
-      <w:r>
-        <w:t xml:space="preserve"> </w:t>
-      </w:r>
-      <w:r>
-        <w:t xml:space="preserve">variation not explained by covariates is pure noise, otherwise we would have evidence for the lack of autocorrelation in residuals. We tested the hypothesis of no autocorrelation in GLM residuals by the Moran’s</w:t>
-      </w:r>
-      <w:r>
-        <w:t xml:space="preserve"> </w:t>
-      </w:r>
-      <m:oMath>
-        <m:r>
-          <m:t>I</m:t>
-        </m:r>
-      </m:oMath>
-      <w:r>
-        <w:t xml:space="preserve"> </w:t>
-      </w:r>
-      <w:r>
-        <w:t xml:space="preserve">test, but in doing so we had to only test the residuals of areas with nonzero counts.</w:t>
+        <w:t xml:space="preserve">potential</w:t>
+      </w:r>
+      <w:r>
+        <w:t xml:space="preserve"> </w:t>
+      </w:r>
+      <w:r>
+        <w:t xml:space="preserve">impact of education on the chance that gender violence is reported</w:t>
+      </w:r>
+    </w:p>
+    <w:p>
+      <w:pPr>
+        <w:numPr>
+          <w:ilvl w:val="0"/>
+          <w:numId w:val="1004"/>
+        </w:numPr>
+      </w:pPr>
+      <w:r>
+        <w:rPr>
+          <w:rStyle w:val="VerbatimChar"/>
+        </w:rPr>
+        <w:t xml:space="preserve">PDI</w:t>
+      </w:r>
+      <w:r>
+        <w:t xml:space="preserve">: The effect of structural dependency index is utterly negligible</w:t>
+      </w:r>
+    </w:p>
+    <w:p>
+      <w:pPr>
+        <w:numPr>
+          <w:ilvl w:val="0"/>
+          <w:numId w:val="1004"/>
+        </w:numPr>
+      </w:pPr>
+      <w:r>
+        <w:rPr>
+          <w:rStyle w:val="VerbatimChar"/>
+        </w:rPr>
+        <w:t xml:space="preserve">ER</w:t>
+      </w:r>
+      <w:r>
+        <w:t xml:space="preserve">: The effect associated with employment rate is more than doubled in mean with respect to the nonspatial model. How to interpret this finding? Employment rate is clearly an indicator of economic development, hence the easiest interpretation is that - as it was with</w:t>
+      </w:r>
+      <w:r>
+        <w:t xml:space="preserve"> </w:t>
+      </w:r>
+      <w:r>
+        <w:rPr>
+          <w:rStyle w:val="VerbatimChar"/>
+        </w:rPr>
+        <w:t xml:space="preserve">ELI</w:t>
+      </w:r>
+      <w:r>
+        <w:t xml:space="preserve"> </w:t>
+      </w:r>
+      <w:r>
+        <w:t xml:space="preserve">under the nonspatial model - in more developed areas there is a higher chance that gender violence is reported.</w:t>
+      </w:r>
+    </w:p>
+    <w:p>
+      <w:pPr>
+        <w:pStyle w:val="FirstParagraph"/>
+      </w:pPr>
+      <w:r>
+        <w:t xml:space="preserve">Lastly, we take a look at model hyperparameters:</w:t>
+      </w:r>
+    </w:p>
+    <w:p>
+      <w:pPr>
+        <w:pStyle w:val="SourceCode"/>
+      </w:pPr>
+      <w:r>
+        <w:rPr>
+          <w:rStyle w:val="VerbatimChar"/>
+        </w:rPr>
+        <w:t xml:space="preserve">## Warning: Use of .data in tidyselect expressions was deprecated in tidyselect 1.2.0.</w:t>
+      </w:r>
+      <w:r>
+        <w:br/>
+      </w:r>
+      <w:r>
+        <w:rPr>
+          <w:rStyle w:val="VerbatimChar"/>
+        </w:rPr>
+        <w:t xml:space="preserve">## ℹ Please use `"Variable"` instead of `.data$Variable`</w:t>
+      </w:r>
+      <w:r>
+        <w:br/>
+      </w:r>
+      <w:r>
+        <w:rPr>
+          <w:rStyle w:val="VerbatimChar"/>
+        </w:rPr>
+        <w:t xml:space="preserve">## This warning is displayed once every 8 hours.</w:t>
+      </w:r>
+      <w:r>
+        <w:br/>
+      </w:r>
+      <w:r>
+        <w:rPr>
+          <w:rStyle w:val="VerbatimChar"/>
+        </w:rPr>
+        <w:t xml:space="preserve">## Call `lifecycle::last_lifecycle_warnings()` to see where this warning was</w:t>
+      </w:r>
+      <w:r>
+        <w:br/>
+      </w:r>
+      <w:r>
+        <w:rPr>
+          <w:rStyle w:val="VerbatimChar"/>
+        </w:rPr>
+        <w:t xml:space="preserve">## generated.</w:t>
+      </w:r>
+    </w:p>
+    <w:p>
+      <w:pPr>
+        <w:pStyle w:val="SourceCode"/>
+      </w:pPr>
+      <w:r>
+        <w:rPr>
+          <w:rStyle w:val="VerbatimChar"/>
+        </w:rPr>
+        <w:t xml:space="preserve">##      Variable      mean X0.025quant X0.5quant X0.975quant</w:t>
+      </w:r>
+      <w:r>
+        <w:br/>
+      </w:r>
+      <w:r>
+        <w:rPr>
+          <w:rStyle w:val="VerbatimChar"/>
+        </w:rPr>
+        <w:t xml:space="preserve">## 1  Z_VAR_Pois 0.4015677  0.19232453 0.3805012   0.7319212</w:t>
+      </w:r>
+      <w:r>
+        <w:br/>
+      </w:r>
+      <w:r>
+        <w:rPr>
+          <w:rStyle w:val="VerbatimChar"/>
+        </w:rPr>
+        <w:t xml:space="preserve">## 2 Mixing_Pois 0.5622810  0.15598929 0.5767496   0.9027436</w:t>
+      </w:r>
+      <w:r>
+        <w:br/>
+      </w:r>
+      <w:r>
+        <w:rPr>
+          <w:rStyle w:val="VerbatimChar"/>
+        </w:rPr>
+        <w:t xml:space="preserve">## 3   Z_VAR_ZIP 2.2129098  1.10383840 1.7266560   6.3039328</w:t>
+      </w:r>
+      <w:r>
+        <w:br/>
+      </w:r>
+      <w:r>
+        <w:rPr>
+          <w:rStyle w:val="VerbatimChar"/>
+        </w:rPr>
+        <w:t xml:space="preserve">## 4   Zero_Prob 0.0465307  0.01001952 0.0399863   0.1197553</w:t>
+      </w:r>
+      <w:r>
+        <w:br/>
+      </w:r>
+      <w:r>
+        <w:rPr>
+          <w:rStyle w:val="VerbatimChar"/>
+        </w:rPr>
+        <w:t xml:space="preserve">## 5  Mixing_ZIP 0.3732839  0.01267082 0.3171261   0.9237414</w:t>
+      </w:r>
+    </w:p>
+    <w:p>
+      <w:pPr>
+        <w:pStyle w:val="FirstParagraph"/>
+      </w:pPr>
+      <w:r>
+        <w:t xml:space="preserve">Even though the value of the zero-inflation parameter is low, we can see deep differences in the structure of the latent effects: the precision parameter median of the ZIP model is almost double than under the Poisson model, while the mixing parameter is shrunk.</w:t>
       </w:r>
     </w:p>
     <w:p>
@@ -6567,50 +5626,7 @@
         <w:pStyle w:val="BodyText"/>
       </w:pPr>
       <w:r>
-        <w:t xml:space="preserve">Moreover, spatial models are estimated using the INLA. While this is a broadly employed approach in epidemiology and in disease mapping, so far we did not assess how accurate the Laplace approximation has been.</w:t>
-      </w:r>
-    </w:p>
-    <w:p>
-      <w:pPr>
-        <w:pStyle w:val="BodyText"/>
-      </w:pPr>
-      <w:r>
-        <w:t xml:space="preserve">To do so, we should e.g. rerun the same models using MCMC methods, e.g. using</w:t>
-      </w:r>
-      <w:r>
-        <w:t xml:space="preserve"> </w:t>
-      </w:r>
-      <w:r>
-        <w:rPr>
-          <w:rStyle w:val="VerbatimChar"/>
-        </w:rPr>
-        <w:t xml:space="preserve">R</w:t>
-      </w:r>
-      <w:r>
-        <w:t xml:space="preserve"> </w:t>
-      </w:r>
-      <w:r>
-        <w:t xml:space="preserve">libraries such as</w:t>
-      </w:r>
-      <w:r>
-        <w:t xml:space="preserve"> </w:t>
-      </w:r>
-      <w:r>
-        <w:rPr>
-          <w:rStyle w:val="VerbatimChar"/>
-        </w:rPr>
-        <w:t xml:space="preserve">CARBayes</w:t>
-      </w:r>
-      <w:r>
-        <w:t xml:space="preserve">, and replicating the same prior structure used.</w:t>
-      </w:r>
-    </w:p>
-    <w:p>
-      <w:pPr>
-        <w:pStyle w:val="BodyText"/>
-      </w:pPr>
-      <w:r>
-        <w:t xml:space="preserve">Lastly, we did</w:t>
+        <w:t xml:space="preserve">For completeness, we show the hyperparameters posterior summary also for the Leroux model. The mixing parameter is not directly comparable. Neither does the precision parameter, since only under intrinsic models can the Laplacian matrix be scaled</w:t>
       </w:r>
       <w:r>
         <w:t xml:space="preserve"> </w:t>
@@ -6620,6 +5636,777 @@
           <w:i/>
           <w:iCs/>
         </w:rPr>
+        <w:t xml:space="preserve">a priori</w:t>
+      </w:r>
+      <w:r>
+        <w:t xml:space="preserve">. That being said, we see the difference between the two likelihoods is analogous.</w:t>
+      </w:r>
+    </w:p>
+    <w:p>
+      <w:pPr>
+        <w:pStyle w:val="SourceCode"/>
+      </w:pPr>
+      <w:r>
+        <w:rPr>
+          <w:rStyle w:val="VerbatimChar"/>
+        </w:rPr>
+        <w:t xml:space="preserve">##      Variable       mean X0.025quant  X0.5quant X0.975quant</w:t>
+      </w:r>
+      <w:r>
+        <w:br/>
+      </w:r>
+      <w:r>
+        <w:rPr>
+          <w:rStyle w:val="VerbatimChar"/>
+        </w:rPr>
+        <w:t xml:space="preserve">## 1  Z_VAR_Pois 0.67625004  0.35695467 0.64713555   1.1614490</w:t>
+      </w:r>
+      <w:r>
+        <w:br/>
+      </w:r>
+      <w:r>
+        <w:rPr>
+          <w:rStyle w:val="VerbatimChar"/>
+        </w:rPr>
+        <w:t xml:space="preserve">## 2 Mixing_Pois 0.51379013  0.14101467 0.51579437   0.8768433</w:t>
+      </w:r>
+      <w:r>
+        <w:br/>
+      </w:r>
+      <w:r>
+        <w:rPr>
+          <w:rStyle w:val="VerbatimChar"/>
+        </w:rPr>
+        <w:t xml:space="preserve">## 3   Z_VAR_ZIP 2.46138228  1.13718100 1.93409675   6.9909591</w:t>
+      </w:r>
+      <w:r>
+        <w:br/>
+      </w:r>
+      <w:r>
+        <w:rPr>
+          <w:rStyle w:val="VerbatimChar"/>
+        </w:rPr>
+        <w:t xml:space="preserve">## 4   Zero_Prob 0.04667846  0.01335169 0.04224466   0.1045616</w:t>
+      </w:r>
+      <w:r>
+        <w:br/>
+      </w:r>
+      <w:r>
+        <w:rPr>
+          <w:rStyle w:val="VerbatimChar"/>
+        </w:rPr>
+        <w:t xml:space="preserve">## 5  Mixing_ZIP 0.40876712  0.07886457 0.38970047   0.8262556</w:t>
+      </w:r>
+    </w:p>
+    <w:p>
+      <w:pPr>
+        <w:pStyle w:val="FirstParagraph"/>
+      </w:pPr>
+      <w:r>
+        <w:t xml:space="preserve">It is, however, worth noticing how INLA manages to meet the regularity conditions to approximate the CPO more often than in the non-inflated model. Still, CPO must be re-computed manually before employing it as an evaluation metrics:</w:t>
+      </w:r>
+    </w:p>
+    <w:p>
+      <w:pPr>
+        <w:pStyle w:val="SourceCode"/>
+      </w:pPr>
+      <w:r>
+        <w:rPr>
+          <w:rStyle w:val="FunctionTok"/>
+        </w:rPr>
+        <w:t xml:space="preserve">sum</w:t>
+      </w:r>
+      <w:r>
+        <w:rPr>
+          <w:rStyle w:val="NormalTok"/>
+        </w:rPr>
+        <w:t xml:space="preserve">(cav_bym_INLA</w:t>
+      </w:r>
+      <w:r>
+        <w:rPr>
+          <w:rStyle w:val="SpecialCharTok"/>
+        </w:rPr>
+        <w:t xml:space="preserve">$</w:t>
+      </w:r>
+      <w:r>
+        <w:rPr>
+          <w:rStyle w:val="NormalTok"/>
+        </w:rPr>
+        <w:t xml:space="preserve">cpo</w:t>
+      </w:r>
+      <w:r>
+        <w:rPr>
+          <w:rStyle w:val="SpecialCharTok"/>
+        </w:rPr>
+        <w:t xml:space="preserve">$</w:t>
+      </w:r>
+      <w:r>
+        <w:rPr>
+          <w:rStyle w:val="NormalTok"/>
+        </w:rPr>
+        <w:t xml:space="preserve">failure)</w:t>
+      </w:r>
+    </w:p>
+    <w:p>
+      <w:pPr>
+        <w:pStyle w:val="SourceCode"/>
+      </w:pPr>
+      <w:r>
+        <w:rPr>
+          <w:rStyle w:val="VerbatimChar"/>
+        </w:rPr>
+        <w:t xml:space="preserve">## [1] 103.3472</w:t>
+      </w:r>
+    </w:p>
+    <w:p>
+      <w:pPr>
+        <w:pStyle w:val="SourceCode"/>
+      </w:pPr>
+      <w:r>
+        <w:rPr>
+          <w:rStyle w:val="FunctionTok"/>
+        </w:rPr>
+        <w:t xml:space="preserve">sum</w:t>
+      </w:r>
+      <w:r>
+        <w:rPr>
+          <w:rStyle w:val="NormalTok"/>
+        </w:rPr>
+        <w:t xml:space="preserve">(cav_bym_INLA</w:t>
+      </w:r>
+      <w:r>
+        <w:rPr>
+          <w:rStyle w:val="SpecialCharTok"/>
+        </w:rPr>
+        <w:t xml:space="preserve">$</w:t>
+      </w:r>
+      <w:r>
+        <w:rPr>
+          <w:rStyle w:val="NormalTok"/>
+        </w:rPr>
+        <w:t xml:space="preserve">cpo</w:t>
+      </w:r>
+      <w:r>
+        <w:rPr>
+          <w:rStyle w:val="SpecialCharTok"/>
+        </w:rPr>
+        <w:t xml:space="preserve">$</w:t>
+      </w:r>
+      <w:r>
+        <w:rPr>
+          <w:rStyle w:val="NormalTok"/>
+        </w:rPr>
+        <w:t xml:space="preserve">failure </w:t>
+      </w:r>
+      <w:r>
+        <w:rPr>
+          <w:rStyle w:val="SpecialCharTok"/>
+        </w:rPr>
+        <w:t xml:space="preserve">&gt;</w:t>
+      </w:r>
+      <w:r>
+        <w:rPr>
+          <w:rStyle w:val="NormalTok"/>
+        </w:rPr>
+        <w:t xml:space="preserve"> </w:t>
+      </w:r>
+      <w:r>
+        <w:rPr>
+          <w:rStyle w:val="DecValTok"/>
+        </w:rPr>
+        <w:t xml:space="preserve">0</w:t>
+      </w:r>
+      <w:r>
+        <w:rPr>
+          <w:rStyle w:val="NormalTok"/>
+        </w:rPr>
+        <w:t xml:space="preserve">)</w:t>
+      </w:r>
+    </w:p>
+    <w:p>
+      <w:pPr>
+        <w:pStyle w:val="SourceCode"/>
+      </w:pPr>
+      <w:r>
+        <w:rPr>
+          <w:rStyle w:val="VerbatimChar"/>
+        </w:rPr>
+        <w:t xml:space="preserve">## [1] 223</w:t>
+      </w:r>
+    </w:p>
+    <w:p>
+      <w:pPr>
+        <w:pStyle w:val="SourceCode"/>
+      </w:pPr>
+      <w:r>
+        <w:rPr>
+          <w:rStyle w:val="FunctionTok"/>
+        </w:rPr>
+        <w:t xml:space="preserve">sum</w:t>
+      </w:r>
+      <w:r>
+        <w:rPr>
+          <w:rStyle w:val="NormalTok"/>
+        </w:rPr>
+        <w:t xml:space="preserve">(cav_bym_INLA_ZIP</w:t>
+      </w:r>
+      <w:r>
+        <w:rPr>
+          <w:rStyle w:val="SpecialCharTok"/>
+        </w:rPr>
+        <w:t xml:space="preserve">$</w:t>
+      </w:r>
+      <w:r>
+        <w:rPr>
+          <w:rStyle w:val="NormalTok"/>
+        </w:rPr>
+        <w:t xml:space="preserve">cpo</w:t>
+      </w:r>
+      <w:r>
+        <w:rPr>
+          <w:rStyle w:val="SpecialCharTok"/>
+        </w:rPr>
+        <w:t xml:space="preserve">$</w:t>
+      </w:r>
+      <w:r>
+        <w:rPr>
+          <w:rStyle w:val="NormalTok"/>
+        </w:rPr>
+        <w:t xml:space="preserve">failure)</w:t>
+      </w:r>
+    </w:p>
+    <w:p>
+      <w:pPr>
+        <w:pStyle w:val="SourceCode"/>
+      </w:pPr>
+      <w:r>
+        <w:rPr>
+          <w:rStyle w:val="VerbatimChar"/>
+        </w:rPr>
+        <w:t xml:space="preserve">## [1] 16.35566</w:t>
+      </w:r>
+    </w:p>
+    <w:p>
+      <w:pPr>
+        <w:pStyle w:val="SourceCode"/>
+      </w:pPr>
+      <w:r>
+        <w:rPr>
+          <w:rStyle w:val="FunctionTok"/>
+        </w:rPr>
+        <w:t xml:space="preserve">sum</w:t>
+      </w:r>
+      <w:r>
+        <w:rPr>
+          <w:rStyle w:val="NormalTok"/>
+        </w:rPr>
+        <w:t xml:space="preserve">(cav_bym_INLA_ZIP</w:t>
+      </w:r>
+      <w:r>
+        <w:rPr>
+          <w:rStyle w:val="SpecialCharTok"/>
+        </w:rPr>
+        <w:t xml:space="preserve">$</w:t>
+      </w:r>
+      <w:r>
+        <w:rPr>
+          <w:rStyle w:val="NormalTok"/>
+        </w:rPr>
+        <w:t xml:space="preserve">cpo</w:t>
+      </w:r>
+      <w:r>
+        <w:rPr>
+          <w:rStyle w:val="SpecialCharTok"/>
+        </w:rPr>
+        <w:t xml:space="preserve">$</w:t>
+      </w:r>
+      <w:r>
+        <w:rPr>
+          <w:rStyle w:val="NormalTok"/>
+        </w:rPr>
+        <w:t xml:space="preserve">failure </w:t>
+      </w:r>
+      <w:r>
+        <w:rPr>
+          <w:rStyle w:val="SpecialCharTok"/>
+        </w:rPr>
+        <w:t xml:space="preserve">&gt;</w:t>
+      </w:r>
+      <w:r>
+        <w:rPr>
+          <w:rStyle w:val="NormalTok"/>
+        </w:rPr>
+        <w:t xml:space="preserve"> </w:t>
+      </w:r>
+      <w:r>
+        <w:rPr>
+          <w:rStyle w:val="DecValTok"/>
+        </w:rPr>
+        <w:t xml:space="preserve">0</w:t>
+      </w:r>
+      <w:r>
+        <w:rPr>
+          <w:rStyle w:val="NormalTok"/>
+        </w:rPr>
+        <w:t xml:space="preserve">)</w:t>
+      </w:r>
+    </w:p>
+    <w:p>
+      <w:pPr>
+        <w:pStyle w:val="SourceCode"/>
+      </w:pPr>
+      <w:r>
+        <w:rPr>
+          <w:rStyle w:val="VerbatimChar"/>
+        </w:rPr>
+        <w:t xml:space="preserve">## [1] 111</w:t>
+      </w:r>
+    </w:p>
+    <w:p>
+      <w:pPr>
+        <w:pStyle w:val="SourceCode"/>
+      </w:pPr>
+      <w:r>
+        <w:rPr>
+          <w:rStyle w:val="FunctionTok"/>
+        </w:rPr>
+        <w:t xml:space="preserve">sum</w:t>
+      </w:r>
+      <w:r>
+        <w:rPr>
+          <w:rStyle w:val="NormalTok"/>
+        </w:rPr>
+        <w:t xml:space="preserve">(cav_leroux_INLA</w:t>
+      </w:r>
+      <w:r>
+        <w:rPr>
+          <w:rStyle w:val="SpecialCharTok"/>
+        </w:rPr>
+        <w:t xml:space="preserve">$</w:t>
+      </w:r>
+      <w:r>
+        <w:rPr>
+          <w:rStyle w:val="NormalTok"/>
+        </w:rPr>
+        <w:t xml:space="preserve">cpo</w:t>
+      </w:r>
+      <w:r>
+        <w:rPr>
+          <w:rStyle w:val="SpecialCharTok"/>
+        </w:rPr>
+        <w:t xml:space="preserve">$</w:t>
+      </w:r>
+      <w:r>
+        <w:rPr>
+          <w:rStyle w:val="NormalTok"/>
+        </w:rPr>
+        <w:t xml:space="preserve">failure)</w:t>
+      </w:r>
+    </w:p>
+    <w:p>
+      <w:pPr>
+        <w:pStyle w:val="SourceCode"/>
+      </w:pPr>
+      <w:r>
+        <w:rPr>
+          <w:rStyle w:val="VerbatimChar"/>
+        </w:rPr>
+        <w:t xml:space="preserve">## [1] 109.6474</w:t>
+      </w:r>
+    </w:p>
+    <w:p>
+      <w:pPr>
+        <w:pStyle w:val="SourceCode"/>
+      </w:pPr>
+      <w:r>
+        <w:rPr>
+          <w:rStyle w:val="FunctionTok"/>
+        </w:rPr>
+        <w:t xml:space="preserve">sum</w:t>
+      </w:r>
+      <w:r>
+        <w:rPr>
+          <w:rStyle w:val="NormalTok"/>
+        </w:rPr>
+        <w:t xml:space="preserve">(cav_leroux_INLA</w:t>
+      </w:r>
+      <w:r>
+        <w:rPr>
+          <w:rStyle w:val="SpecialCharTok"/>
+        </w:rPr>
+        <w:t xml:space="preserve">$</w:t>
+      </w:r>
+      <w:r>
+        <w:rPr>
+          <w:rStyle w:val="NormalTok"/>
+        </w:rPr>
+        <w:t xml:space="preserve">cpo</w:t>
+      </w:r>
+      <w:r>
+        <w:rPr>
+          <w:rStyle w:val="SpecialCharTok"/>
+        </w:rPr>
+        <w:t xml:space="preserve">$</w:t>
+      </w:r>
+      <w:r>
+        <w:rPr>
+          <w:rStyle w:val="NormalTok"/>
+        </w:rPr>
+        <w:t xml:space="preserve">failure </w:t>
+      </w:r>
+      <w:r>
+        <w:rPr>
+          <w:rStyle w:val="SpecialCharTok"/>
+        </w:rPr>
+        <w:t xml:space="preserve">&gt;</w:t>
+      </w:r>
+      <w:r>
+        <w:rPr>
+          <w:rStyle w:val="NormalTok"/>
+        </w:rPr>
+        <w:t xml:space="preserve"> </w:t>
+      </w:r>
+      <w:r>
+        <w:rPr>
+          <w:rStyle w:val="DecValTok"/>
+        </w:rPr>
+        <w:t xml:space="preserve">0</w:t>
+      </w:r>
+      <w:r>
+        <w:rPr>
+          <w:rStyle w:val="NormalTok"/>
+        </w:rPr>
+        <w:t xml:space="preserve">)</w:t>
+      </w:r>
+    </w:p>
+    <w:p>
+      <w:pPr>
+        <w:pStyle w:val="SourceCode"/>
+      </w:pPr>
+      <w:r>
+        <w:rPr>
+          <w:rStyle w:val="VerbatimChar"/>
+        </w:rPr>
+        <w:t xml:space="preserve">## [1] 221</w:t>
+      </w:r>
+    </w:p>
+    <w:p>
+      <w:pPr>
+        <w:pStyle w:val="SourceCode"/>
+      </w:pPr>
+      <w:r>
+        <w:rPr>
+          <w:rStyle w:val="FunctionTok"/>
+        </w:rPr>
+        <w:t xml:space="preserve">sum</w:t>
+      </w:r>
+      <w:r>
+        <w:rPr>
+          <w:rStyle w:val="NormalTok"/>
+        </w:rPr>
+        <w:t xml:space="preserve">(cav_leroux_INLA_ZIP</w:t>
+      </w:r>
+      <w:r>
+        <w:rPr>
+          <w:rStyle w:val="SpecialCharTok"/>
+        </w:rPr>
+        <w:t xml:space="preserve">$</w:t>
+      </w:r>
+      <w:r>
+        <w:rPr>
+          <w:rStyle w:val="NormalTok"/>
+        </w:rPr>
+        <w:t xml:space="preserve">cpo</w:t>
+      </w:r>
+      <w:r>
+        <w:rPr>
+          <w:rStyle w:val="SpecialCharTok"/>
+        </w:rPr>
+        <w:t xml:space="preserve">$</w:t>
+      </w:r>
+      <w:r>
+        <w:rPr>
+          <w:rStyle w:val="NormalTok"/>
+        </w:rPr>
+        <w:t xml:space="preserve">failure)</w:t>
+      </w:r>
+    </w:p>
+    <w:p>
+      <w:pPr>
+        <w:pStyle w:val="SourceCode"/>
+      </w:pPr>
+      <w:r>
+        <w:rPr>
+          <w:rStyle w:val="VerbatimChar"/>
+        </w:rPr>
+        <w:t xml:space="preserve">## [1] 22.50318</w:t>
+      </w:r>
+    </w:p>
+    <w:p>
+      <w:pPr>
+        <w:pStyle w:val="SourceCode"/>
+      </w:pPr>
+      <w:r>
+        <w:rPr>
+          <w:rStyle w:val="FunctionTok"/>
+        </w:rPr>
+        <w:t xml:space="preserve">sum</w:t>
+      </w:r>
+      <w:r>
+        <w:rPr>
+          <w:rStyle w:val="NormalTok"/>
+        </w:rPr>
+        <w:t xml:space="preserve">(cav_leroux_INLA_ZIP</w:t>
+      </w:r>
+      <w:r>
+        <w:rPr>
+          <w:rStyle w:val="SpecialCharTok"/>
+        </w:rPr>
+        <w:t xml:space="preserve">$</w:t>
+      </w:r>
+      <w:r>
+        <w:rPr>
+          <w:rStyle w:val="NormalTok"/>
+        </w:rPr>
+        <w:t xml:space="preserve">cpo</w:t>
+      </w:r>
+      <w:r>
+        <w:rPr>
+          <w:rStyle w:val="SpecialCharTok"/>
+        </w:rPr>
+        <w:t xml:space="preserve">$</w:t>
+      </w:r>
+      <w:r>
+        <w:rPr>
+          <w:rStyle w:val="NormalTok"/>
+        </w:rPr>
+        <w:t xml:space="preserve">failure </w:t>
+      </w:r>
+      <w:r>
+        <w:rPr>
+          <w:rStyle w:val="SpecialCharTok"/>
+        </w:rPr>
+        <w:t xml:space="preserve">&gt;</w:t>
+      </w:r>
+      <w:r>
+        <w:rPr>
+          <w:rStyle w:val="NormalTok"/>
+        </w:rPr>
+        <w:t xml:space="preserve"> </w:t>
+      </w:r>
+      <w:r>
+        <w:rPr>
+          <w:rStyle w:val="DecValTok"/>
+        </w:rPr>
+        <w:t xml:space="preserve">0</w:t>
+      </w:r>
+      <w:r>
+        <w:rPr>
+          <w:rStyle w:val="NormalTok"/>
+        </w:rPr>
+        <w:t xml:space="preserve">)</w:t>
+      </w:r>
+    </w:p>
+    <w:p>
+      <w:pPr>
+        <w:pStyle w:val="SourceCode"/>
+      </w:pPr>
+      <w:r>
+        <w:rPr>
+          <w:rStyle w:val="VerbatimChar"/>
+        </w:rPr>
+        <w:t xml:space="preserve">## [1] 87</w:t>
+      </w:r>
+    </w:p>
+    <w:p>
+      <w:pPr>
+        <w:pStyle w:val="FirstParagraph"/>
+      </w:pPr>
+      <w:r>
+        <w:t xml:space="preserve">Lastly, we plot the estimated latent BYM effect under the Poisson model</w:t>
+      </w:r>
+      <w:r>
+        <w:t xml:space="preserve"> </w:t>
+      </w:r>
+      <w:r>
+        <w:drawing>
+          <wp:inline>
+            <wp:extent cx="4620126" cy="3696101"/>
+            <wp:effectExtent b="0" l="0" r="0" t="0"/>
+            <wp:docPr descr="" title="" id="47" name="Picture"/>
+            <a:graphic>
+              <a:graphicData uri="http://schemas.openxmlformats.org/drawingml/2006/picture">
+                <pic:pic>
+                  <pic:nvPicPr>
+                    <pic:cNvPr descr="index_files/figure-docx/zhat%20bym-1.png" id="48" name="Picture"/>
+                    <pic:cNvPicPr>
+                      <a:picLocks noChangeArrowheads="1" noChangeAspect="1"/>
+                    </pic:cNvPicPr>
+                  </pic:nvPicPr>
+                  <pic:blipFill>
+                    <a:blip r:embed="rId46"/>
+                    <a:stretch>
+                      <a:fillRect/>
+                    </a:stretch>
+                  </pic:blipFill>
+                  <pic:spPr bwMode="auto">
+                    <a:xfrm>
+                      <a:off x="0" y="0"/>
+                      <a:ext cx="4620126" cy="3696101"/>
+                    </a:xfrm>
+                    <a:prstGeom prst="rect">
+                      <a:avLst/>
+                    </a:prstGeom>
+                    <a:noFill/>
+                    <a:ln w="9525">
+                      <a:noFill/>
+                      <a:headEnd/>
+                      <a:tailEnd/>
+                    </a:ln>
+                  </pic:spPr>
+                </pic:pic>
+              </a:graphicData>
+            </a:graphic>
+          </wp:inline>
+        </w:drawing>
+      </w:r>
+    </w:p>
+    <w:bookmarkEnd w:id="49"/>
+    <w:bookmarkStart w:id="50" w:name="X0737aa8c180eaaf2a50041c2f5a7286e9472eb6"/>
+    <w:p>
+      <w:pPr>
+        <w:pStyle w:val="Heading2"/>
+      </w:pPr>
+      <w:r>
+        <w:t xml:space="preserve">Weakness elements and possible developments</w:t>
+      </w:r>
+    </w:p>
+    <w:p>
+      <w:pPr>
+        <w:pStyle w:val="FirstParagraph"/>
+      </w:pPr>
+      <w:r>
+        <w:t xml:space="preserve">From this preliminary analysis, inference on spatial models is hindered by the dominance of random noise over structured spatial effects. This can be argued from the posterior distribution of the mixing parameter in the BYM model, other than from the low spatial autocorrelation parameter in the PCAR.</w:t>
+      </w:r>
+    </w:p>
+    <w:p>
+      <w:pPr>
+        <w:pStyle w:val="BodyText"/>
+      </w:pPr>
+      <w:r>
+        <w:t xml:space="preserve">This means that only to a small extent the variation in</w:t>
+      </w:r>
+      <w:r>
+        <w:t xml:space="preserve"> </w:t>
+      </w:r>
+      <m:oMath>
+        <m:r>
+          <m:t>y</m:t>
+        </m:r>
+      </m:oMath>
+      <w:r>
+        <w:t xml:space="preserve"> </w:t>
+      </w:r>
+      <w:r>
+        <w:t xml:space="preserve">not explained by covariates can be explained by spatial structure.</w:t>
+      </w:r>
+    </w:p>
+    <w:p>
+      <w:pPr>
+        <w:pStyle w:val="BodyText"/>
+      </w:pPr>
+      <w:r>
+        <w:t xml:space="preserve">On the other hand, it is difficult to assert</w:t>
+      </w:r>
+      <w:r>
+        <w:t xml:space="preserve"> </w:t>
+      </w:r>
+      <w:r>
+        <w:rPr>
+          <w:i/>
+          <w:iCs/>
+        </w:rPr>
+        <w:t xml:space="preserve">all</w:t>
+      </w:r>
+      <w:r>
+        <w:t xml:space="preserve"> </w:t>
+      </w:r>
+      <w:r>
+        <w:t xml:space="preserve">variation not explained by covariates is pure noise, otherwise we would have evidence for the lack of autocorrelation in residuals. We tested the hypothesis of no autocorrelation in GLM residuals by the Moran’s</w:t>
+      </w:r>
+      <w:r>
+        <w:t xml:space="preserve"> </w:t>
+      </w:r>
+      <m:oMath>
+        <m:r>
+          <m:t>I</m:t>
+        </m:r>
+      </m:oMath>
+      <w:r>
+        <w:t xml:space="preserve"> </w:t>
+      </w:r>
+      <w:r>
+        <w:t xml:space="preserve">test, but in doing so we had to only test the residuals of areas with nonzero counts.</w:t>
+      </w:r>
+    </w:p>
+    <w:p>
+      <w:pPr>
+        <w:pStyle w:val="BodyText"/>
+      </w:pPr>
+      <w:r>
+        <w:t xml:space="preserve">Moreover, spatial models are estimated using the INLA. While this is a broadly employed approach in epidemiology and in disease mapping, so far we did not assess how accurate the Laplace approximation has been.</w:t>
+      </w:r>
+    </w:p>
+    <w:p>
+      <w:pPr>
+        <w:pStyle w:val="BodyText"/>
+      </w:pPr>
+      <w:r>
+        <w:t xml:space="preserve">To do so, we should e.g. rerun the same models using MCMC methods, e.g. using</w:t>
+      </w:r>
+      <w:r>
+        <w:t xml:space="preserve"> </w:t>
+      </w:r>
+      <w:r>
+        <w:rPr>
+          <w:rStyle w:val="VerbatimChar"/>
+        </w:rPr>
+        <w:t xml:space="preserve">R</w:t>
+      </w:r>
+      <w:r>
+        <w:t xml:space="preserve"> </w:t>
+      </w:r>
+      <w:r>
+        <w:t xml:space="preserve">libraries such as</w:t>
+      </w:r>
+      <w:r>
+        <w:t xml:space="preserve"> </w:t>
+      </w:r>
+      <w:r>
+        <w:rPr>
+          <w:rStyle w:val="VerbatimChar"/>
+        </w:rPr>
+        <w:t xml:space="preserve">CARBayes</w:t>
+      </w:r>
+      <w:r>
+        <w:t xml:space="preserve">, and replicating the same prior structure used.</w:t>
+      </w:r>
+    </w:p>
+    <w:p>
+      <w:pPr>
+        <w:pStyle w:val="BodyText"/>
+      </w:pPr>
+      <w:r>
+        <w:t xml:space="preserve">Lastly, we did</w:t>
+      </w:r>
+      <w:r>
+        <w:t xml:space="preserve"> </w:t>
+      </w:r>
+      <w:r>
+        <w:rPr>
+          <w:i/>
+          <w:iCs/>
+        </w:rPr>
         <w:t xml:space="preserve">not</w:t>
       </w:r>
       <w:r>
@@ -6637,8 +6424,8 @@
         <w:t xml:space="preserve">Whereas the easiest interpretation is that violence occurrence is underestimated in low-reporting areas, at the time being nothing prevents us from suspecting that the placement of support centers is at least partially strategic, i.e. the distribution of supporting centers is more dense in areas in which violence occurs, for some reason we don’t know, aa a higher frequence.</w:t>
       </w:r>
     </w:p>
-    <w:bookmarkEnd w:id="47"/>
-    <w:bookmarkStart w:id="48" w:name="appendix-the-waic"/>
+    <w:bookmarkEnd w:id="50"/>
+    <w:bookmarkStart w:id="51" w:name="appendix-the-waic"/>
     <w:p>
       <w:pPr>
         <w:pStyle w:val="Heading2"/>
@@ -6932,8 +6719,8 @@
         <w:t xml:space="preserve">The first addendum denotes the number of free parameters, while the second term is a measure for goodness of fit.</w:t>
       </w:r>
     </w:p>
-    <w:bookmarkEnd w:id="48"/>
-    <w:bookmarkStart w:id="49" w:name="X3694ea79e29bb1b4a61169c56957deaa5ead862"/>
+    <w:bookmarkEnd w:id="51"/>
+    <w:bookmarkStart w:id="52" w:name="X3694ea79e29bb1b4a61169c56957deaa5ead862"/>
     <w:p>
       <w:pPr>
         <w:pStyle w:val="Heading2"/>
@@ -9205,8 +8992,8 @@
         <w:t xml:space="preserve">(inla.rgeneric.PCAR.model, ...)</w:t>
       </w:r>
     </w:p>
-    <w:bookmarkEnd w:id="49"/>
-    <w:bookmarkStart w:id="58" w:name="bibliography"/>
+    <w:bookmarkEnd w:id="52"/>
+    <w:bookmarkStart w:id="61" w:name="bibliography"/>
     <w:p>
       <w:pPr>
         <w:pStyle w:val="Heading2"/>
@@ -9215,8 +9002,8 @@
         <w:t xml:space="preserve">Bibliography</w:t>
       </w:r>
     </w:p>
-    <w:bookmarkStart w:id="57" w:name="refs"/>
-    <w:bookmarkStart w:id="51" w:name="ref-GelmanWAIC"/>
+    <w:bookmarkStart w:id="60" w:name="refs"/>
+    <w:bookmarkStart w:id="54" w:name="ref-GelmanWAIC"/>
     <w:p>
       <w:pPr>
         <w:pStyle w:val="Bibliography"/>
@@ -9249,7 +9036,7 @@
       <w:r>
         <w:t xml:space="preserve"> </w:t>
       </w:r>
-      <w:hyperlink r:id="rId50">
+      <w:hyperlink r:id="rId53">
         <w:r>
           <w:rPr>
             <w:rStyle w:val="Hyperlink"/>
@@ -9261,8 +9048,8 @@
         <w:t xml:space="preserve">.</w:t>
       </w:r>
     </w:p>
-    <w:bookmarkEnd w:id="51"/>
-    <w:bookmarkStart w:id="53" w:name="ref-Leroux"/>
+    <w:bookmarkEnd w:id="54"/>
+    <w:bookmarkStart w:id="56" w:name="ref-Leroux"/>
     <w:p>
       <w:pPr>
         <w:pStyle w:val="Bibliography"/>
@@ -9295,7 +9082,7 @@
       <w:r>
         <w:t xml:space="preserve">, edited by M. Elizabeth Halloran and Donald Berry, 179–91. New York, NY: Springer New York. https://doi.org/</w:t>
       </w:r>
-      <w:hyperlink r:id="rId52">
+      <w:hyperlink r:id="rId55">
         <w:r>
           <w:rPr>
             <w:rStyle w:val="Hyperlink"/>
@@ -9307,8 +9094,8 @@
         <w:t xml:space="preserve">.</w:t>
       </w:r>
     </w:p>
-    <w:bookmarkEnd w:id="53"/>
-    <w:bookmarkStart w:id="55" w:name="ref-INLAMSM"/>
+    <w:bookmarkEnd w:id="56"/>
+    <w:bookmarkStart w:id="58" w:name="ref-INLAMSM"/>
     <w:p>
       <w:pPr>
         <w:pStyle w:val="Bibliography"/>
@@ -9341,7 +9128,7 @@
       <w:r>
         <w:t xml:space="preserve"> </w:t>
       </w:r>
-      <w:hyperlink r:id="rId54">
+      <w:hyperlink r:id="rId57">
         <w:r>
           <w:rPr>
             <w:rStyle w:val="Hyperlink"/>
@@ -9353,8 +9140,8 @@
         <w:t xml:space="preserve">.</w:t>
       </w:r>
     </w:p>
-    <w:bookmarkEnd w:id="55"/>
-    <w:bookmarkStart w:id="56" w:name="ref-BYM2"/>
+    <w:bookmarkEnd w:id="58"/>
+    <w:bookmarkStart w:id="59" w:name="ref-BYM2"/>
     <w:p>
       <w:pPr>
         <w:pStyle w:val="Bibliography"/>
@@ -9385,9 +9172,9 @@
         <w:t xml:space="preserve">25 (4): 1145–65.</w:t>
       </w:r>
     </w:p>
-    <w:bookmarkEnd w:id="56"/>
-    <w:bookmarkEnd w:id="57"/>
-    <w:bookmarkEnd w:id="58"/>
+    <w:bookmarkEnd w:id="59"/>
+    <w:bookmarkEnd w:id="60"/>
+    <w:bookmarkEnd w:id="61"/>
     <w:sectPr/>
   </w:body>
 </w:document>

</xml_diff>